<commit_message>
Added serverless final assignment
</commit_message>
<xml_diff>
--- a/AWS Serverless/AWS Serverless.docx
+++ b/AWS Serverless/AWS Serverless.docx
@@ -11,17 +11,7 @@
           <w:szCs w:val="21"/>
           <w:shd w:val="clear" w:color="auto" w:fill="FCFCFC"/>
         </w:rPr>
-        <w:t xml:space="preserve">1. </w:t>
-      </w:r>
-      <w:r>
-        <w:rPr>
-          <w:rFonts w:ascii="Segoe UI" w:hAnsi="Segoe UI" w:cs="Segoe UI"/>
-          <w:color w:val="333333"/>
-          <w:sz w:val="21"/>
-          <w:szCs w:val="21"/>
-          <w:shd w:val="clear" w:color="auto" w:fill="FCFCFC"/>
-        </w:rPr>
-        <w:t xml:space="preserve">Create a Lambda function: Start by creating a simple Lambda function in JavaScript. You can write a function that takes a string (The input string </w:t>
+        <w:t xml:space="preserve">1. Create a Lambda function: Start by creating a simple Lambda function in JavaScript. You can write a function that takes a string (The input string </w:t>
       </w:r>
       <w:proofErr w:type="gramStart"/>
       <w:r>
@@ -67,7 +57,7 @@
                     <pic:cNvPicPr/>
                   </pic:nvPicPr>
                   <pic:blipFill>
-                    <a:blip r:embed="rId4" cstate="print">
+                    <a:blip r:embed="rId5" cstate="print">
                       <a:extLst>
                         <a:ext uri="{28A0092B-C50C-407E-A947-70E740481C1C}">
                           <a14:useLocalDpi xmlns:a14="http://schemas.microsoft.com/office/drawing/2010/main" val="0"/>
@@ -113,7 +103,7 @@
                     <pic:cNvPicPr/>
                   </pic:nvPicPr>
                   <pic:blipFill>
-                    <a:blip r:embed="rId5" cstate="print">
+                    <a:blip r:embed="rId6" cstate="print">
                       <a:extLst>
                         <a:ext uri="{28A0092B-C50C-407E-A947-70E740481C1C}">
                           <a14:useLocalDpi xmlns:a14="http://schemas.microsoft.com/office/drawing/2010/main" val="0"/>
@@ -160,7 +150,7 @@
                     <pic:cNvPicPr/>
                   </pic:nvPicPr>
                   <pic:blipFill>
-                    <a:blip r:embed="rId6" cstate="print">
+                    <a:blip r:embed="rId7" cstate="print">
                       <a:extLst>
                         <a:ext uri="{28A0092B-C50C-407E-A947-70E740481C1C}">
                           <a14:useLocalDpi xmlns:a14="http://schemas.microsoft.com/office/drawing/2010/main" val="0"/>
@@ -203,143 +193,6 @@
                 <pic:pic xmlns:pic="http://schemas.openxmlformats.org/drawingml/2006/picture">
                   <pic:nvPicPr>
                     <pic:cNvPr id="1264830460" name="Picture 1264830460"/>
-                    <pic:cNvPicPr/>
-                  </pic:nvPicPr>
-                  <pic:blipFill>
-                    <a:blip r:embed="rId7" cstate="print">
-                      <a:extLst>
-                        <a:ext uri="{28A0092B-C50C-407E-A947-70E740481C1C}">
-                          <a14:useLocalDpi xmlns:a14="http://schemas.microsoft.com/office/drawing/2010/main" val="0"/>
-                        </a:ext>
-                      </a:extLst>
-                    </a:blip>
-                    <a:stretch>
-                      <a:fillRect/>
-                    </a:stretch>
-                  </pic:blipFill>
-                  <pic:spPr>
-                    <a:xfrm>
-                      <a:off x="0" y="0"/>
-                      <a:ext cx="5943600" cy="3399155"/>
-                    </a:xfrm>
-                    <a:prstGeom prst="rect">
-                      <a:avLst/>
-                    </a:prstGeom>
-                  </pic:spPr>
-                </pic:pic>
-              </a:graphicData>
-            </a:graphic>
-          </wp:inline>
-        </w:drawing>
-      </w:r>
-    </w:p>
-    <w:p>
-      <w:pPr>
-        <w:rPr>
-          <w:rFonts w:ascii="Segoe UI" w:hAnsi="Segoe UI" w:cs="Segoe UI"/>
-          <w:color w:val="333333"/>
-          <w:sz w:val="21"/>
-          <w:szCs w:val="21"/>
-          <w:shd w:val="clear" w:color="auto" w:fill="FCFCFC"/>
-        </w:rPr>
-      </w:pPr>
-    </w:p>
-    <w:p>
-      <w:pPr>
-        <w:rPr>
-          <w:rFonts w:ascii="Segoe UI" w:hAnsi="Segoe UI" w:cs="Segoe UI"/>
-          <w:color w:val="333333"/>
-          <w:sz w:val="21"/>
-          <w:szCs w:val="21"/>
-          <w:shd w:val="clear" w:color="auto" w:fill="FCFCFC"/>
-        </w:rPr>
-      </w:pPr>
-    </w:p>
-    <w:p>
-      <w:pPr>
-        <w:rPr>
-          <w:rFonts w:ascii="Segoe UI" w:hAnsi="Segoe UI" w:cs="Segoe UI"/>
-          <w:color w:val="333333"/>
-          <w:sz w:val="21"/>
-          <w:szCs w:val="21"/>
-          <w:shd w:val="clear" w:color="auto" w:fill="FCFCFC"/>
-        </w:rPr>
-      </w:pPr>
-    </w:p>
-    <w:p>
-      <w:pPr>
-        <w:rPr>
-          <w:rFonts w:ascii="Segoe UI" w:hAnsi="Segoe UI" w:cs="Segoe UI"/>
-          <w:color w:val="333333"/>
-          <w:sz w:val="21"/>
-          <w:szCs w:val="21"/>
-          <w:shd w:val="clear" w:color="auto" w:fill="FCFCFC"/>
-        </w:rPr>
-      </w:pPr>
-    </w:p>
-    <w:p>
-      <w:r>
-        <w:rPr>
-          <w:rFonts w:ascii="Segoe UI" w:hAnsi="Segoe UI" w:cs="Segoe UI"/>
-          <w:color w:val="333333"/>
-          <w:sz w:val="21"/>
-          <w:szCs w:val="21"/>
-          <w:shd w:val="clear" w:color="auto" w:fill="FCFCFC"/>
-        </w:rPr>
-        <w:lastRenderedPageBreak/>
-        <w:t>2.</w:t>
-      </w:r>
-      <w:r>
-        <w:rPr>
-          <w:rFonts w:ascii="Segoe UI" w:hAnsi="Segoe UI" w:cs="Segoe UI"/>
-          <w:color w:val="333333"/>
-          <w:sz w:val="21"/>
-          <w:szCs w:val="21"/>
-          <w:shd w:val="clear" w:color="auto" w:fill="FCFCFC"/>
-        </w:rPr>
-        <w:t xml:space="preserve">Trigger the Lambda function using API Gateway: Create an API Gateway endpoint that triggers your above Lambda function (The input string has to be passed as an API Request parameter, </w:t>
-      </w:r>
-      <w:proofErr w:type="gramStart"/>
-      <w:r>
-        <w:rPr>
-          <w:rFonts w:ascii="Segoe UI" w:hAnsi="Segoe UI" w:cs="Segoe UI"/>
-          <w:color w:val="333333"/>
-          <w:sz w:val="21"/>
-          <w:szCs w:val="21"/>
-          <w:shd w:val="clear" w:color="auto" w:fill="FCFCFC"/>
-        </w:rPr>
-        <w:t>Make</w:t>
-      </w:r>
-      <w:proofErr w:type="gramEnd"/>
-      <w:r>
-        <w:rPr>
-          <w:rFonts w:ascii="Segoe UI" w:hAnsi="Segoe UI" w:cs="Segoe UI"/>
-          <w:color w:val="333333"/>
-          <w:sz w:val="21"/>
-          <w:szCs w:val="21"/>
-          <w:shd w:val="clear" w:color="auto" w:fill="FCFCFC"/>
-        </w:rPr>
-        <w:t xml:space="preserve"> proper changes in the lambda handler to process the event from API Gateway). Use the API Gateway console to create a new POST API and define a resource and method for your endpoint.</w:t>
-      </w:r>
-    </w:p>
-    <w:p>
-      <w:r>
-        <w:rPr>
-          <w:noProof/>
-        </w:rPr>
-        <w:drawing>
-          <wp:inline distT="0" distB="0" distL="0" distR="0" wp14:anchorId="2471C67E" wp14:editId="5AC44445">
-            <wp:extent cx="5943600" cy="3399155"/>
-            <wp:effectExtent l="0" t="0" r="0" b="0"/>
-            <wp:docPr id="1164312515" name="Picture 5"/>
-            <wp:cNvGraphicFramePr>
-              <a:graphicFrameLocks xmlns:a="http://schemas.openxmlformats.org/drawingml/2006/main" noChangeAspect="1"/>
-            </wp:cNvGraphicFramePr>
-            <a:graphic xmlns:a="http://schemas.openxmlformats.org/drawingml/2006/main">
-              <a:graphicData uri="http://schemas.openxmlformats.org/drawingml/2006/picture">
-                <pic:pic xmlns:pic="http://schemas.openxmlformats.org/drawingml/2006/picture">
-                  <pic:nvPicPr>
-                    <pic:cNvPr id="1164312515" name="Picture 1164312515"/>
                     <pic:cNvPicPr/>
                   </pic:nvPicPr>
                   <pic:blipFill>
@@ -369,6 +222,133 @@
           </wp:inline>
         </w:drawing>
       </w:r>
+    </w:p>
+    <w:p>
+      <w:pPr>
+        <w:rPr>
+          <w:rFonts w:ascii="Segoe UI" w:hAnsi="Segoe UI" w:cs="Segoe UI"/>
+          <w:color w:val="333333"/>
+          <w:sz w:val="21"/>
+          <w:szCs w:val="21"/>
+          <w:shd w:val="clear" w:color="auto" w:fill="FCFCFC"/>
+        </w:rPr>
+      </w:pPr>
+    </w:p>
+    <w:p>
+      <w:pPr>
+        <w:rPr>
+          <w:rFonts w:ascii="Segoe UI" w:hAnsi="Segoe UI" w:cs="Segoe UI"/>
+          <w:color w:val="333333"/>
+          <w:sz w:val="21"/>
+          <w:szCs w:val="21"/>
+          <w:shd w:val="clear" w:color="auto" w:fill="FCFCFC"/>
+        </w:rPr>
+      </w:pPr>
+    </w:p>
+    <w:p>
+      <w:pPr>
+        <w:rPr>
+          <w:rFonts w:ascii="Segoe UI" w:hAnsi="Segoe UI" w:cs="Segoe UI"/>
+          <w:color w:val="333333"/>
+          <w:sz w:val="21"/>
+          <w:szCs w:val="21"/>
+          <w:shd w:val="clear" w:color="auto" w:fill="FCFCFC"/>
+        </w:rPr>
+      </w:pPr>
+    </w:p>
+    <w:p>
+      <w:pPr>
+        <w:rPr>
+          <w:rFonts w:ascii="Segoe UI" w:hAnsi="Segoe UI" w:cs="Segoe UI"/>
+          <w:color w:val="333333"/>
+          <w:sz w:val="21"/>
+          <w:szCs w:val="21"/>
+          <w:shd w:val="clear" w:color="auto" w:fill="FCFCFC"/>
+        </w:rPr>
+      </w:pPr>
+    </w:p>
+    <w:p>
+      <w:r>
+        <w:rPr>
+          <w:rFonts w:ascii="Segoe UI" w:hAnsi="Segoe UI" w:cs="Segoe UI"/>
+          <w:color w:val="333333"/>
+          <w:sz w:val="21"/>
+          <w:szCs w:val="21"/>
+          <w:shd w:val="clear" w:color="auto" w:fill="FCFCFC"/>
+        </w:rPr>
+        <w:lastRenderedPageBreak/>
+        <w:t xml:space="preserve">2.Trigger the Lambda function using API Gateway: Create an API Gateway endpoint that triggers your above Lambda function (The input string has to be passed as an API Request parameter, </w:t>
+      </w:r>
+      <w:proofErr w:type="gramStart"/>
+      <w:r>
+        <w:rPr>
+          <w:rFonts w:ascii="Segoe UI" w:hAnsi="Segoe UI" w:cs="Segoe UI"/>
+          <w:color w:val="333333"/>
+          <w:sz w:val="21"/>
+          <w:szCs w:val="21"/>
+          <w:shd w:val="clear" w:color="auto" w:fill="FCFCFC"/>
+        </w:rPr>
+        <w:t>Make</w:t>
+      </w:r>
+      <w:proofErr w:type="gramEnd"/>
+      <w:r>
+        <w:rPr>
+          <w:rFonts w:ascii="Segoe UI" w:hAnsi="Segoe UI" w:cs="Segoe UI"/>
+          <w:color w:val="333333"/>
+          <w:sz w:val="21"/>
+          <w:szCs w:val="21"/>
+          <w:shd w:val="clear" w:color="auto" w:fill="FCFCFC"/>
+        </w:rPr>
+        <w:t xml:space="preserve"> proper changes in the lambda handler to process the event from API Gateway). Use the API Gateway console to create a new POST API and define a resource and method for your endpoint.</w:t>
+      </w:r>
+    </w:p>
+    <w:p>
+      <w:r>
+        <w:rPr>
+          <w:noProof/>
+        </w:rPr>
+        <w:drawing>
+          <wp:inline distT="0" distB="0" distL="0" distR="0" wp14:anchorId="2471C67E" wp14:editId="5AC44445">
+            <wp:extent cx="5943600" cy="3399155"/>
+            <wp:effectExtent l="0" t="0" r="0" b="0"/>
+            <wp:docPr id="1164312515" name="Picture 5"/>
+            <wp:cNvGraphicFramePr>
+              <a:graphicFrameLocks xmlns:a="http://schemas.openxmlformats.org/drawingml/2006/main" noChangeAspect="1"/>
+            </wp:cNvGraphicFramePr>
+            <a:graphic xmlns:a="http://schemas.openxmlformats.org/drawingml/2006/main">
+              <a:graphicData uri="http://schemas.openxmlformats.org/drawingml/2006/picture">
+                <pic:pic xmlns:pic="http://schemas.openxmlformats.org/drawingml/2006/picture">
+                  <pic:nvPicPr>
+                    <pic:cNvPr id="1164312515" name="Picture 1164312515"/>
+                    <pic:cNvPicPr/>
+                  </pic:nvPicPr>
+                  <pic:blipFill>
+                    <a:blip r:embed="rId9" cstate="print">
+                      <a:extLst>
+                        <a:ext uri="{28A0092B-C50C-407E-A947-70E740481C1C}">
+                          <a14:useLocalDpi xmlns:a14="http://schemas.microsoft.com/office/drawing/2010/main" val="0"/>
+                        </a:ext>
+                      </a:extLst>
+                    </a:blip>
+                    <a:stretch>
+                      <a:fillRect/>
+                    </a:stretch>
+                  </pic:blipFill>
+                  <pic:spPr>
+                    <a:xfrm>
+                      <a:off x="0" y="0"/>
+                      <a:ext cx="5943600" cy="3399155"/>
+                    </a:xfrm>
+                    <a:prstGeom prst="rect">
+                      <a:avLst/>
+                    </a:prstGeom>
+                  </pic:spPr>
+                </pic:pic>
+              </a:graphicData>
+            </a:graphic>
+          </wp:inline>
+        </w:drawing>
+      </w:r>
       <w:r>
         <w:rPr>
           <w:noProof/>
@@ -389,7 +369,7 @@
                     <pic:cNvPicPr/>
                   </pic:nvPicPr>
                   <pic:blipFill>
-                    <a:blip r:embed="rId9" cstate="print">
+                    <a:blip r:embed="rId10" cstate="print">
                       <a:extLst>
                         <a:ext uri="{28A0092B-C50C-407E-A947-70E740481C1C}">
                           <a14:useLocalDpi xmlns:a14="http://schemas.microsoft.com/office/drawing/2010/main" val="0"/>
@@ -436,7 +416,7 @@
                     <pic:cNvPicPr/>
                   </pic:nvPicPr>
                   <pic:blipFill>
-                    <a:blip r:embed="rId10" cstate="print">
+                    <a:blip r:embed="rId11" cstate="print">
                       <a:extLst>
                         <a:ext uri="{28A0092B-C50C-407E-A947-70E740481C1C}">
                           <a14:useLocalDpi xmlns:a14="http://schemas.microsoft.com/office/drawing/2010/main" val="0"/>
@@ -482,7 +462,7 @@
                     <pic:cNvPicPr/>
                   </pic:nvPicPr>
                   <pic:blipFill>
-                    <a:blip r:embed="rId11" cstate="print">
+                    <a:blip r:embed="rId12" cstate="print">
                       <a:extLst>
                         <a:ext uri="{28A0092B-C50C-407E-A947-70E740481C1C}">
                           <a14:useLocalDpi xmlns:a14="http://schemas.microsoft.com/office/drawing/2010/main" val="0"/>
@@ -529,7 +509,7 @@
                     <pic:cNvPicPr/>
                   </pic:nvPicPr>
                   <pic:blipFill>
-                    <a:blip r:embed="rId12" cstate="print">
+                    <a:blip r:embed="rId13" cstate="print">
                       <a:extLst>
                         <a:ext uri="{28A0092B-C50C-407E-A947-70E740481C1C}">
                           <a14:useLocalDpi xmlns:a14="http://schemas.microsoft.com/office/drawing/2010/main" val="0"/>
@@ -575,7 +555,7 @@
                     <pic:cNvPicPr/>
                   </pic:nvPicPr>
                   <pic:blipFill>
-                    <a:blip r:embed="rId13" cstate="print">
+                    <a:blip r:embed="rId14" cstate="print">
                       <a:extLst>
                         <a:ext uri="{28A0092B-C50C-407E-A947-70E740481C1C}">
                           <a14:useLocalDpi xmlns:a14="http://schemas.microsoft.com/office/drawing/2010/main" val="0"/>
@@ -622,7 +602,7 @@
                     <pic:cNvPicPr/>
                   </pic:nvPicPr>
                   <pic:blipFill>
-                    <a:blip r:embed="rId14" cstate="print">
+                    <a:blip r:embed="rId15" cstate="print">
                       <a:extLst>
                         <a:ext uri="{28A0092B-C50C-407E-A947-70E740481C1C}">
                           <a14:useLocalDpi xmlns:a14="http://schemas.microsoft.com/office/drawing/2010/main" val="0"/>
@@ -668,7 +648,7 @@
                     <pic:cNvPicPr/>
                   </pic:nvPicPr>
                   <pic:blipFill>
-                    <a:blip r:embed="rId15" cstate="print">
+                    <a:blip r:embed="rId16" cstate="print">
                       <a:extLst>
                         <a:ext uri="{28A0092B-C50C-407E-A947-70E740481C1C}">
                           <a14:useLocalDpi xmlns:a14="http://schemas.microsoft.com/office/drawing/2010/main" val="0"/>
@@ -715,7 +695,7 @@
                     <pic:cNvPicPr/>
                   </pic:nvPicPr>
                   <pic:blipFill>
-                    <a:blip r:embed="rId16" cstate="print">
+                    <a:blip r:embed="rId17" cstate="print">
                       <a:extLst>
                         <a:ext uri="{28A0092B-C50C-407E-A947-70E740481C1C}">
                           <a14:useLocalDpi xmlns:a14="http://schemas.microsoft.com/office/drawing/2010/main" val="0"/>
@@ -761,7 +741,7 @@
                     <pic:cNvPicPr/>
                   </pic:nvPicPr>
                   <pic:blipFill>
-                    <a:blip r:embed="rId17" cstate="print">
+                    <a:blip r:embed="rId18" cstate="print">
                       <a:extLst>
                         <a:ext uri="{28A0092B-C50C-407E-A947-70E740481C1C}">
                           <a14:useLocalDpi xmlns:a14="http://schemas.microsoft.com/office/drawing/2010/main" val="0"/>
@@ -788,6 +768,1267 @@
         </w:drawing>
       </w:r>
     </w:p>
+    <w:p>
+      <w:pPr>
+        <w:shd w:val="clear" w:color="auto" w:fill="FCFCFC"/>
+        <w:spacing w:before="100" w:beforeAutospacing="1" w:after="100" w:afterAutospacing="1" w:line="240" w:lineRule="auto"/>
+        <w:rPr>
+          <w:rFonts w:ascii="Segoe UI" w:eastAsia="Times New Roman" w:hAnsi="Segoe UI" w:cs="Segoe UI"/>
+          <w:color w:val="333333"/>
+          <w:kern w:val="0"/>
+          <w:sz w:val="21"/>
+          <w:szCs w:val="21"/>
+          <w14:ligatures w14:val="none"/>
+        </w:rPr>
+      </w:pPr>
+    </w:p>
+    <w:p>
+      <w:pPr>
+        <w:shd w:val="clear" w:color="auto" w:fill="FCFCFC"/>
+        <w:spacing w:before="100" w:beforeAutospacing="1" w:after="100" w:afterAutospacing="1" w:line="240" w:lineRule="auto"/>
+        <w:rPr>
+          <w:rFonts w:ascii="Segoe UI" w:eastAsia="Times New Roman" w:hAnsi="Segoe UI" w:cs="Segoe UI"/>
+          <w:color w:val="333333"/>
+          <w:kern w:val="0"/>
+          <w:sz w:val="21"/>
+          <w:szCs w:val="21"/>
+          <w14:ligatures w14:val="none"/>
+        </w:rPr>
+      </w:pPr>
+    </w:p>
+    <w:p>
+      <w:pPr>
+        <w:shd w:val="clear" w:color="auto" w:fill="FCFCFC"/>
+        <w:spacing w:before="100" w:beforeAutospacing="1" w:after="100" w:afterAutospacing="1" w:line="240" w:lineRule="auto"/>
+        <w:rPr>
+          <w:rFonts w:ascii="Segoe UI" w:eastAsia="Times New Roman" w:hAnsi="Segoe UI" w:cs="Segoe UI"/>
+          <w:color w:val="333333"/>
+          <w:kern w:val="0"/>
+          <w:sz w:val="21"/>
+          <w:szCs w:val="21"/>
+          <w14:ligatures w14:val="none"/>
+        </w:rPr>
+      </w:pPr>
+    </w:p>
+    <w:p>
+      <w:pPr>
+        <w:shd w:val="clear" w:color="auto" w:fill="FCFCFC"/>
+        <w:spacing w:before="100" w:beforeAutospacing="1" w:after="100" w:afterAutospacing="1" w:line="240" w:lineRule="auto"/>
+        <w:rPr>
+          <w:rFonts w:ascii="Segoe UI" w:eastAsia="Times New Roman" w:hAnsi="Segoe UI" w:cs="Segoe UI"/>
+          <w:color w:val="333333"/>
+          <w:kern w:val="0"/>
+          <w:sz w:val="21"/>
+          <w:szCs w:val="21"/>
+          <w14:ligatures w14:val="none"/>
+        </w:rPr>
+      </w:pPr>
+    </w:p>
+    <w:p>
+      <w:pPr>
+        <w:shd w:val="clear" w:color="auto" w:fill="FCFCFC"/>
+        <w:spacing w:before="100" w:beforeAutospacing="1" w:after="100" w:afterAutospacing="1" w:line="240" w:lineRule="auto"/>
+        <w:rPr>
+          <w:rFonts w:ascii="Segoe UI" w:eastAsia="Times New Roman" w:hAnsi="Segoe UI" w:cs="Segoe UI"/>
+          <w:color w:val="333333"/>
+          <w:kern w:val="0"/>
+          <w:sz w:val="21"/>
+          <w:szCs w:val="21"/>
+          <w14:ligatures w14:val="none"/>
+        </w:rPr>
+      </w:pPr>
+      <w:r>
+        <w:rPr>
+          <w:rFonts w:ascii="Segoe UI" w:eastAsia="Times New Roman" w:hAnsi="Segoe UI" w:cs="Segoe UI"/>
+          <w:color w:val="333333"/>
+          <w:kern w:val="0"/>
+          <w:sz w:val="21"/>
+          <w:szCs w:val="21"/>
+          <w14:ligatures w14:val="none"/>
+        </w:rPr>
+        <w:lastRenderedPageBreak/>
+        <w:t>3.</w:t>
+      </w:r>
+      <w:r>
+        <w:rPr>
+          <w:rFonts w:ascii="Segoe UI" w:eastAsia="Times New Roman" w:hAnsi="Segoe UI" w:cs="Segoe UI"/>
+          <w:color w:val="333333"/>
+          <w:kern w:val="0"/>
+          <w:sz w:val="21"/>
+          <w:szCs w:val="21"/>
+          <w14:ligatures w14:val="none"/>
+        </w:rPr>
+        <w:t xml:space="preserve">Store data in DynamoDB: Use AWS DynamoDB to store data for your Lambda function. Create a new DynamoDB table and write code to save and retrieve data from the table. </w:t>
+      </w:r>
+      <w:proofErr w:type="gramStart"/>
+      <w:r>
+        <w:rPr>
+          <w:rFonts w:ascii="Segoe UI" w:eastAsia="Times New Roman" w:hAnsi="Segoe UI" w:cs="Segoe UI"/>
+          <w:color w:val="333333"/>
+          <w:kern w:val="0"/>
+          <w:sz w:val="21"/>
+          <w:szCs w:val="21"/>
+          <w14:ligatures w14:val="none"/>
+        </w:rPr>
+        <w:t>( Create</w:t>
+      </w:r>
+      <w:proofErr w:type="gramEnd"/>
+      <w:r>
+        <w:rPr>
+          <w:rFonts w:ascii="Segoe UI" w:eastAsia="Times New Roman" w:hAnsi="Segoe UI" w:cs="Segoe UI"/>
+          <w:color w:val="333333"/>
+          <w:kern w:val="0"/>
+          <w:sz w:val="21"/>
+          <w:szCs w:val="21"/>
+          <w14:ligatures w14:val="none"/>
+        </w:rPr>
+        <w:t xml:space="preserve"> a GET API using API Gateway. Write a method to retrieve data from DynamoDB on the GET request. Write a method to save the data after processing the input to DynamoDB on the POST request. Store data in DynamoDB as an object containing a unique id, the input string, and the output </w:t>
+      </w:r>
+      <w:proofErr w:type="gramStart"/>
+      <w:r>
+        <w:rPr>
+          <w:rFonts w:ascii="Segoe UI" w:eastAsia="Times New Roman" w:hAnsi="Segoe UI" w:cs="Segoe UI"/>
+          <w:color w:val="333333"/>
+          <w:kern w:val="0"/>
+          <w:sz w:val="21"/>
+          <w:szCs w:val="21"/>
+          <w14:ligatures w14:val="none"/>
+        </w:rPr>
+        <w:t>string )</w:t>
+      </w:r>
+      <w:proofErr w:type="gramEnd"/>
+      <w:r>
+        <w:rPr>
+          <w:rFonts w:ascii="Segoe UI" w:eastAsia="Times New Roman" w:hAnsi="Segoe UI" w:cs="Segoe UI"/>
+          <w:color w:val="333333"/>
+          <w:kern w:val="0"/>
+          <w:sz w:val="21"/>
+          <w:szCs w:val="21"/>
+          <w14:ligatures w14:val="none"/>
+        </w:rPr>
+        <w:t>.</w:t>
+      </w:r>
+    </w:p>
+    <w:p>
+      <w:pPr>
+        <w:shd w:val="clear" w:color="auto" w:fill="FCFCFC"/>
+        <w:spacing w:before="100" w:beforeAutospacing="1" w:after="100" w:afterAutospacing="1" w:line="240" w:lineRule="auto"/>
+        <w:rPr>
+          <w:rFonts w:ascii="Segoe UI" w:eastAsia="Times New Roman" w:hAnsi="Segoe UI" w:cs="Segoe UI"/>
+          <w:color w:val="333333"/>
+          <w:kern w:val="0"/>
+          <w:sz w:val="21"/>
+          <w:szCs w:val="21"/>
+          <w14:ligatures w14:val="none"/>
+        </w:rPr>
+      </w:pPr>
+      <w:r>
+        <w:rPr>
+          <w:rFonts w:ascii="Segoe UI" w:eastAsia="Times New Roman" w:hAnsi="Segoe UI" w:cs="Segoe UI"/>
+          <w:noProof/>
+          <w:color w:val="333333"/>
+          <w:kern w:val="0"/>
+          <w:sz w:val="21"/>
+          <w:szCs w:val="21"/>
+        </w:rPr>
+        <w:drawing>
+          <wp:inline distT="0" distB="0" distL="0" distR="0" wp14:anchorId="2DA2DA57" wp14:editId="48300DC9">
+            <wp:extent cx="5943600" cy="3423920"/>
+            <wp:effectExtent l="0" t="0" r="0" b="5080"/>
+            <wp:docPr id="1525751519" name="Picture 15" descr="A screenshot of a computer&#10;&#10;Description automatically generated"/>
+            <wp:cNvGraphicFramePr>
+              <a:graphicFrameLocks xmlns:a="http://schemas.openxmlformats.org/drawingml/2006/main" noChangeAspect="1"/>
+            </wp:cNvGraphicFramePr>
+            <a:graphic xmlns:a="http://schemas.openxmlformats.org/drawingml/2006/main">
+              <a:graphicData uri="http://schemas.openxmlformats.org/drawingml/2006/picture">
+                <pic:pic xmlns:pic="http://schemas.openxmlformats.org/drawingml/2006/picture">
+                  <pic:nvPicPr>
+                    <pic:cNvPr id="1525751519" name="Picture 15" descr="A screenshot of a computer&#10;&#10;Description automatically generated"/>
+                    <pic:cNvPicPr/>
+                  </pic:nvPicPr>
+                  <pic:blipFill>
+                    <a:blip r:embed="rId19" cstate="print">
+                      <a:extLst>
+                        <a:ext uri="{28A0092B-C50C-407E-A947-70E740481C1C}">
+                          <a14:useLocalDpi xmlns:a14="http://schemas.microsoft.com/office/drawing/2010/main" val="0"/>
+                        </a:ext>
+                      </a:extLst>
+                    </a:blip>
+                    <a:stretch>
+                      <a:fillRect/>
+                    </a:stretch>
+                  </pic:blipFill>
+                  <pic:spPr>
+                    <a:xfrm>
+                      <a:off x="0" y="0"/>
+                      <a:ext cx="5943600" cy="3423920"/>
+                    </a:xfrm>
+                    <a:prstGeom prst="rect">
+                      <a:avLst/>
+                    </a:prstGeom>
+                  </pic:spPr>
+                </pic:pic>
+              </a:graphicData>
+            </a:graphic>
+          </wp:inline>
+        </w:drawing>
+      </w:r>
+      <w:r>
+        <w:rPr>
+          <w:rFonts w:ascii="Segoe UI" w:eastAsia="Times New Roman" w:hAnsi="Segoe UI" w:cs="Segoe UI"/>
+          <w:noProof/>
+          <w:color w:val="333333"/>
+          <w:kern w:val="0"/>
+          <w:sz w:val="21"/>
+          <w:szCs w:val="21"/>
+        </w:rPr>
+        <w:drawing>
+          <wp:inline distT="0" distB="0" distL="0" distR="0" wp14:anchorId="1650F3D1" wp14:editId="345D5D10">
+            <wp:extent cx="5943600" cy="3312795"/>
+            <wp:effectExtent l="0" t="0" r="0" b="1905"/>
+            <wp:docPr id="185149666" name="Picture 16"/>
+            <wp:cNvGraphicFramePr>
+              <a:graphicFrameLocks xmlns:a="http://schemas.openxmlformats.org/drawingml/2006/main" noChangeAspect="1"/>
+            </wp:cNvGraphicFramePr>
+            <a:graphic xmlns:a="http://schemas.openxmlformats.org/drawingml/2006/main">
+              <a:graphicData uri="http://schemas.openxmlformats.org/drawingml/2006/picture">
+                <pic:pic xmlns:pic="http://schemas.openxmlformats.org/drawingml/2006/picture">
+                  <pic:nvPicPr>
+                    <pic:cNvPr id="185149666" name="Picture 185149666"/>
+                    <pic:cNvPicPr/>
+                  </pic:nvPicPr>
+                  <pic:blipFill>
+                    <a:blip r:embed="rId20" cstate="print">
+                      <a:extLst>
+                        <a:ext uri="{28A0092B-C50C-407E-A947-70E740481C1C}">
+                          <a14:useLocalDpi xmlns:a14="http://schemas.microsoft.com/office/drawing/2010/main" val="0"/>
+                        </a:ext>
+                      </a:extLst>
+                    </a:blip>
+                    <a:stretch>
+                      <a:fillRect/>
+                    </a:stretch>
+                  </pic:blipFill>
+                  <pic:spPr>
+                    <a:xfrm>
+                      <a:off x="0" y="0"/>
+                      <a:ext cx="5943600" cy="3312795"/>
+                    </a:xfrm>
+                    <a:prstGeom prst="rect">
+                      <a:avLst/>
+                    </a:prstGeom>
+                  </pic:spPr>
+                </pic:pic>
+              </a:graphicData>
+            </a:graphic>
+          </wp:inline>
+        </w:drawing>
+      </w:r>
+    </w:p>
+    <w:p>
+      <w:pPr>
+        <w:shd w:val="clear" w:color="auto" w:fill="FCFCFC"/>
+        <w:spacing w:before="100" w:beforeAutospacing="1" w:after="100" w:afterAutospacing="1" w:line="240" w:lineRule="auto"/>
+        <w:rPr>
+          <w:rFonts w:ascii="Segoe UI" w:eastAsia="Times New Roman" w:hAnsi="Segoe UI" w:cs="Segoe UI"/>
+          <w:color w:val="333333"/>
+          <w:kern w:val="0"/>
+          <w:sz w:val="21"/>
+          <w:szCs w:val="21"/>
+          <w14:ligatures w14:val="none"/>
+        </w:rPr>
+      </w:pPr>
+    </w:p>
+    <w:p>
+      <w:pPr>
+        <w:shd w:val="clear" w:color="auto" w:fill="FCFCFC"/>
+        <w:spacing w:before="100" w:beforeAutospacing="1" w:after="100" w:afterAutospacing="1" w:line="240" w:lineRule="auto"/>
+        <w:rPr>
+          <w:rFonts w:ascii="Segoe UI" w:eastAsia="Times New Roman" w:hAnsi="Segoe UI" w:cs="Segoe UI"/>
+          <w:color w:val="333333"/>
+          <w:kern w:val="0"/>
+          <w:sz w:val="21"/>
+          <w:szCs w:val="21"/>
+          <w14:ligatures w14:val="none"/>
+        </w:rPr>
+      </w:pPr>
+      <w:r>
+        <w:rPr>
+          <w:rFonts w:ascii="Segoe UI" w:eastAsia="Times New Roman" w:hAnsi="Segoe UI" w:cs="Segoe UI"/>
+          <w:color w:val="333333"/>
+          <w:kern w:val="0"/>
+          <w:sz w:val="21"/>
+          <w:szCs w:val="21"/>
+          <w14:ligatures w14:val="none"/>
+        </w:rPr>
+        <w:lastRenderedPageBreak/>
+        <w:t xml:space="preserve">Lambda function </w:t>
+      </w:r>
+      <w:proofErr w:type="gramStart"/>
+      <w:r>
+        <w:rPr>
+          <w:rFonts w:ascii="Segoe UI" w:eastAsia="Times New Roman" w:hAnsi="Segoe UI" w:cs="Segoe UI"/>
+          <w:color w:val="333333"/>
+          <w:kern w:val="0"/>
+          <w:sz w:val="21"/>
+          <w:szCs w:val="21"/>
+          <w14:ligatures w14:val="none"/>
+        </w:rPr>
+        <w:t>used</w:t>
+      </w:r>
+      <w:proofErr w:type="gramEnd"/>
+    </w:p>
+    <w:p>
+      <w:pPr>
+        <w:shd w:val="clear" w:color="auto" w:fill="FCFCFC"/>
+        <w:spacing w:before="100" w:beforeAutospacing="1" w:after="100" w:afterAutospacing="1" w:line="240" w:lineRule="auto"/>
+        <w:rPr>
+          <w:rFonts w:ascii="Segoe UI" w:eastAsia="Times New Roman" w:hAnsi="Segoe UI" w:cs="Segoe UI"/>
+          <w:color w:val="333333"/>
+          <w:kern w:val="0"/>
+          <w:sz w:val="21"/>
+          <w:szCs w:val="21"/>
+          <w14:ligatures w14:val="none"/>
+        </w:rPr>
+      </w:pPr>
+      <w:r>
+        <w:rPr>
+          <w:rFonts w:ascii="Segoe UI" w:eastAsia="Times New Roman" w:hAnsi="Segoe UI" w:cs="Segoe UI"/>
+          <w:color w:val="333333"/>
+          <w:kern w:val="0"/>
+          <w:sz w:val="21"/>
+          <w:szCs w:val="21"/>
+          <w14:ligatures w14:val="none"/>
+        </w:rPr>
+        <w:object w:dxaOrig="1513" w:dyaOrig="985" w14:anchorId="4A2BD2CD">
+          <v:shapetype id="_x0000_t75" coordsize="21600,21600" o:spt="75" o:preferrelative="t" path="m@4@5l@4@11@9@11@9@5xe" filled="f" stroked="f">
+            <v:stroke joinstyle="miter"/>
+            <v:formulas>
+              <v:f eqn="if lineDrawn pixelLineWidth 0"/>
+              <v:f eqn="sum @0 1 0"/>
+              <v:f eqn="sum 0 0 @1"/>
+              <v:f eqn="prod @2 1 2"/>
+              <v:f eqn="prod @3 21600 pixelWidth"/>
+              <v:f eqn="prod @3 21600 pixelHeight"/>
+              <v:f eqn="sum @0 0 1"/>
+              <v:f eqn="prod @6 1 2"/>
+              <v:f eqn="prod @7 21600 pixelWidth"/>
+              <v:f eqn="sum @8 21600 0"/>
+              <v:f eqn="prod @7 21600 pixelHeight"/>
+              <v:f eqn="sum @10 21600 0"/>
+            </v:formulas>
+            <v:path o:extrusionok="f" gradientshapeok="t" o:connecttype="rect"/>
+            <o:lock v:ext="edit" aspectratio="t"/>
+          </v:shapetype>
+          <v:shape id="_x0000_i1025" type="#_x0000_t75" style="width:75.6pt;height:49.1pt" o:ole="">
+            <v:imagedata r:id="rId21" o:title=""/>
+          </v:shape>
+          <o:OLEObject Type="Embed" ProgID="Package" ShapeID="_x0000_i1025" DrawAspect="Icon" ObjectID="_1747691629" r:id="rId22"/>
+        </w:object>
+      </w:r>
+    </w:p>
+    <w:p>
+      <w:pPr>
+        <w:shd w:val="clear" w:color="auto" w:fill="FCFCFC"/>
+        <w:spacing w:before="100" w:beforeAutospacing="1" w:after="100" w:afterAutospacing="1" w:line="240" w:lineRule="auto"/>
+        <w:rPr>
+          <w:rFonts w:ascii="Segoe UI" w:eastAsia="Times New Roman" w:hAnsi="Segoe UI" w:cs="Segoe UI"/>
+          <w:color w:val="333333"/>
+          <w:kern w:val="0"/>
+          <w:sz w:val="21"/>
+          <w:szCs w:val="21"/>
+          <w14:ligatures w14:val="none"/>
+        </w:rPr>
+      </w:pPr>
+      <w:r>
+        <w:rPr>
+          <w:rFonts w:ascii="Segoe UI" w:eastAsia="Times New Roman" w:hAnsi="Segoe UI" w:cs="Segoe UI"/>
+          <w:color w:val="333333"/>
+          <w:kern w:val="0"/>
+          <w:sz w:val="21"/>
+          <w:szCs w:val="21"/>
+          <w14:ligatures w14:val="none"/>
+        </w:rPr>
+        <w:t xml:space="preserve">Created a HTTP API and added routes and integrated lambda function for </w:t>
+      </w:r>
+      <w:proofErr w:type="gramStart"/>
+      <w:r>
+        <w:rPr>
+          <w:rFonts w:ascii="Segoe UI" w:eastAsia="Times New Roman" w:hAnsi="Segoe UI" w:cs="Segoe UI"/>
+          <w:color w:val="333333"/>
+          <w:kern w:val="0"/>
+          <w:sz w:val="21"/>
+          <w:szCs w:val="21"/>
+          <w14:ligatures w14:val="none"/>
+        </w:rPr>
+        <w:t>each  route</w:t>
+      </w:r>
+      <w:proofErr w:type="gramEnd"/>
+    </w:p>
+    <w:p>
+      <w:pPr>
+        <w:shd w:val="clear" w:color="auto" w:fill="FCFCFC"/>
+        <w:spacing w:before="100" w:beforeAutospacing="1" w:after="100" w:afterAutospacing="1" w:line="240" w:lineRule="auto"/>
+        <w:rPr>
+          <w:rFonts w:ascii="Segoe UI" w:eastAsia="Times New Roman" w:hAnsi="Segoe UI" w:cs="Segoe UI"/>
+          <w:color w:val="333333"/>
+          <w:kern w:val="0"/>
+          <w:sz w:val="21"/>
+          <w:szCs w:val="21"/>
+          <w14:ligatures w14:val="none"/>
+        </w:rPr>
+      </w:pPr>
+      <w:r>
+        <w:rPr>
+          <w:rFonts w:ascii="Segoe UI" w:eastAsia="Times New Roman" w:hAnsi="Segoe UI" w:cs="Segoe UI"/>
+          <w:noProof/>
+          <w:color w:val="333333"/>
+          <w:kern w:val="0"/>
+          <w:sz w:val="21"/>
+          <w:szCs w:val="21"/>
+        </w:rPr>
+        <w:drawing>
+          <wp:inline distT="0" distB="0" distL="0" distR="0" wp14:anchorId="05AE1E2A" wp14:editId="4B00E10F">
+            <wp:extent cx="5943600" cy="3420745"/>
+            <wp:effectExtent l="0" t="0" r="0" b="8255"/>
+            <wp:docPr id="322020839" name="Picture 18" descr="A screenshot of a computer&#10;&#10;Description automatically generated"/>
+            <wp:cNvGraphicFramePr>
+              <a:graphicFrameLocks xmlns:a="http://schemas.openxmlformats.org/drawingml/2006/main" noChangeAspect="1"/>
+            </wp:cNvGraphicFramePr>
+            <a:graphic xmlns:a="http://schemas.openxmlformats.org/drawingml/2006/main">
+              <a:graphicData uri="http://schemas.openxmlformats.org/drawingml/2006/picture">
+                <pic:pic xmlns:pic="http://schemas.openxmlformats.org/drawingml/2006/picture">
+                  <pic:nvPicPr>
+                    <pic:cNvPr id="322020839" name="Picture 18" descr="A screenshot of a computer&#10;&#10;Description automatically generated"/>
+                    <pic:cNvPicPr/>
+                  </pic:nvPicPr>
+                  <pic:blipFill>
+                    <a:blip r:embed="rId23" cstate="print">
+                      <a:extLst>
+                        <a:ext uri="{28A0092B-C50C-407E-A947-70E740481C1C}">
+                          <a14:useLocalDpi xmlns:a14="http://schemas.microsoft.com/office/drawing/2010/main" val="0"/>
+                        </a:ext>
+                      </a:extLst>
+                    </a:blip>
+                    <a:stretch>
+                      <a:fillRect/>
+                    </a:stretch>
+                  </pic:blipFill>
+                  <pic:spPr>
+                    <a:xfrm>
+                      <a:off x="0" y="0"/>
+                      <a:ext cx="5943600" cy="3420745"/>
+                    </a:xfrm>
+                    <a:prstGeom prst="rect">
+                      <a:avLst/>
+                    </a:prstGeom>
+                  </pic:spPr>
+                </pic:pic>
+              </a:graphicData>
+            </a:graphic>
+          </wp:inline>
+        </w:drawing>
+      </w:r>
+    </w:p>
+    <w:p>
+      <w:pPr>
+        <w:shd w:val="clear" w:color="auto" w:fill="FCFCFC"/>
+        <w:spacing w:before="100" w:beforeAutospacing="1" w:after="100" w:afterAutospacing="1" w:line="240" w:lineRule="auto"/>
+        <w:rPr>
+          <w:rFonts w:ascii="Segoe UI" w:eastAsia="Times New Roman" w:hAnsi="Segoe UI" w:cs="Segoe UI"/>
+          <w:color w:val="333333"/>
+          <w:kern w:val="0"/>
+          <w:sz w:val="21"/>
+          <w:szCs w:val="21"/>
+          <w14:ligatures w14:val="none"/>
+        </w:rPr>
+      </w:pPr>
+      <w:r>
+        <w:rPr>
+          <w:rFonts w:ascii="Segoe UI" w:eastAsia="Times New Roman" w:hAnsi="Segoe UI" w:cs="Segoe UI"/>
+          <w:noProof/>
+          <w:color w:val="333333"/>
+          <w:kern w:val="0"/>
+          <w:sz w:val="21"/>
+          <w:szCs w:val="21"/>
+        </w:rPr>
+        <w:lastRenderedPageBreak/>
+        <w:drawing>
+          <wp:inline distT="0" distB="0" distL="0" distR="0" wp14:anchorId="261B3ABF" wp14:editId="54FB82B4">
+            <wp:extent cx="5943600" cy="3402330"/>
+            <wp:effectExtent l="0" t="0" r="0" b="7620"/>
+            <wp:docPr id="962907952" name="Picture 19"/>
+            <wp:cNvGraphicFramePr>
+              <a:graphicFrameLocks xmlns:a="http://schemas.openxmlformats.org/drawingml/2006/main" noChangeAspect="1"/>
+            </wp:cNvGraphicFramePr>
+            <a:graphic xmlns:a="http://schemas.openxmlformats.org/drawingml/2006/main">
+              <a:graphicData uri="http://schemas.openxmlformats.org/drawingml/2006/picture">
+                <pic:pic xmlns:pic="http://schemas.openxmlformats.org/drawingml/2006/picture">
+                  <pic:nvPicPr>
+                    <pic:cNvPr id="962907952" name="Picture 962907952"/>
+                    <pic:cNvPicPr/>
+                  </pic:nvPicPr>
+                  <pic:blipFill>
+                    <a:blip r:embed="rId24" cstate="print">
+                      <a:extLst>
+                        <a:ext uri="{28A0092B-C50C-407E-A947-70E740481C1C}">
+                          <a14:useLocalDpi xmlns:a14="http://schemas.microsoft.com/office/drawing/2010/main" val="0"/>
+                        </a:ext>
+                      </a:extLst>
+                    </a:blip>
+                    <a:stretch>
+                      <a:fillRect/>
+                    </a:stretch>
+                  </pic:blipFill>
+                  <pic:spPr>
+                    <a:xfrm>
+                      <a:off x="0" y="0"/>
+                      <a:ext cx="5943600" cy="3402330"/>
+                    </a:xfrm>
+                    <a:prstGeom prst="rect">
+                      <a:avLst/>
+                    </a:prstGeom>
+                  </pic:spPr>
+                </pic:pic>
+              </a:graphicData>
+            </a:graphic>
+          </wp:inline>
+        </w:drawing>
+      </w:r>
+      <w:r>
+        <w:rPr>
+          <w:rFonts w:ascii="Segoe UI" w:eastAsia="Times New Roman" w:hAnsi="Segoe UI" w:cs="Segoe UI"/>
+          <w:noProof/>
+          <w:color w:val="333333"/>
+          <w:kern w:val="0"/>
+          <w:sz w:val="21"/>
+          <w:szCs w:val="21"/>
+        </w:rPr>
+        <w:drawing>
+          <wp:inline distT="0" distB="0" distL="0" distR="0" wp14:anchorId="43C847F0" wp14:editId="483B6324">
+            <wp:extent cx="5943600" cy="3408045"/>
+            <wp:effectExtent l="0" t="0" r="0" b="1905"/>
+            <wp:docPr id="1860225661" name="Picture 20" descr="A screenshot of a computer&#10;&#10;Description automatically generated"/>
+            <wp:cNvGraphicFramePr>
+              <a:graphicFrameLocks xmlns:a="http://schemas.openxmlformats.org/drawingml/2006/main" noChangeAspect="1"/>
+            </wp:cNvGraphicFramePr>
+            <a:graphic xmlns:a="http://schemas.openxmlformats.org/drawingml/2006/main">
+              <a:graphicData uri="http://schemas.openxmlformats.org/drawingml/2006/picture">
+                <pic:pic xmlns:pic="http://schemas.openxmlformats.org/drawingml/2006/picture">
+                  <pic:nvPicPr>
+                    <pic:cNvPr id="1860225661" name="Picture 20" descr="A screenshot of a computer&#10;&#10;Description automatically generated"/>
+                    <pic:cNvPicPr/>
+                  </pic:nvPicPr>
+                  <pic:blipFill>
+                    <a:blip r:embed="rId25" cstate="print">
+                      <a:extLst>
+                        <a:ext uri="{28A0092B-C50C-407E-A947-70E740481C1C}">
+                          <a14:useLocalDpi xmlns:a14="http://schemas.microsoft.com/office/drawing/2010/main" val="0"/>
+                        </a:ext>
+                      </a:extLst>
+                    </a:blip>
+                    <a:stretch>
+                      <a:fillRect/>
+                    </a:stretch>
+                  </pic:blipFill>
+                  <pic:spPr>
+                    <a:xfrm>
+                      <a:off x="0" y="0"/>
+                      <a:ext cx="5943600" cy="3408045"/>
+                    </a:xfrm>
+                    <a:prstGeom prst="rect">
+                      <a:avLst/>
+                    </a:prstGeom>
+                  </pic:spPr>
+                </pic:pic>
+              </a:graphicData>
+            </a:graphic>
+          </wp:inline>
+        </w:drawing>
+      </w:r>
+      <w:r>
+        <w:rPr>
+          <w:rFonts w:ascii="Segoe UI" w:eastAsia="Times New Roman" w:hAnsi="Segoe UI" w:cs="Segoe UI"/>
+          <w:noProof/>
+          <w:color w:val="333333"/>
+          <w:kern w:val="0"/>
+          <w:sz w:val="21"/>
+          <w:szCs w:val="21"/>
+        </w:rPr>
+        <w:lastRenderedPageBreak/>
+        <w:drawing>
+          <wp:inline distT="0" distB="0" distL="0" distR="0" wp14:anchorId="52FDC076" wp14:editId="29573013">
+            <wp:extent cx="5943600" cy="3432810"/>
+            <wp:effectExtent l="0" t="0" r="0" b="0"/>
+            <wp:docPr id="627055196" name="Picture 21"/>
+            <wp:cNvGraphicFramePr>
+              <a:graphicFrameLocks xmlns:a="http://schemas.openxmlformats.org/drawingml/2006/main" noChangeAspect="1"/>
+            </wp:cNvGraphicFramePr>
+            <a:graphic xmlns:a="http://schemas.openxmlformats.org/drawingml/2006/main">
+              <a:graphicData uri="http://schemas.openxmlformats.org/drawingml/2006/picture">
+                <pic:pic xmlns:pic="http://schemas.openxmlformats.org/drawingml/2006/picture">
+                  <pic:nvPicPr>
+                    <pic:cNvPr id="627055196" name="Picture 627055196"/>
+                    <pic:cNvPicPr/>
+                  </pic:nvPicPr>
+                  <pic:blipFill>
+                    <a:blip r:embed="rId26" cstate="print">
+                      <a:extLst>
+                        <a:ext uri="{28A0092B-C50C-407E-A947-70E740481C1C}">
+                          <a14:useLocalDpi xmlns:a14="http://schemas.microsoft.com/office/drawing/2010/main" val="0"/>
+                        </a:ext>
+                      </a:extLst>
+                    </a:blip>
+                    <a:stretch>
+                      <a:fillRect/>
+                    </a:stretch>
+                  </pic:blipFill>
+                  <pic:spPr>
+                    <a:xfrm>
+                      <a:off x="0" y="0"/>
+                      <a:ext cx="5943600" cy="3432810"/>
+                    </a:xfrm>
+                    <a:prstGeom prst="rect">
+                      <a:avLst/>
+                    </a:prstGeom>
+                  </pic:spPr>
+                </pic:pic>
+              </a:graphicData>
+            </a:graphic>
+          </wp:inline>
+        </w:drawing>
+      </w:r>
+      <w:r>
+        <w:rPr>
+          <w:rFonts w:ascii="Segoe UI" w:eastAsia="Times New Roman" w:hAnsi="Segoe UI" w:cs="Segoe UI"/>
+          <w:noProof/>
+          <w:color w:val="333333"/>
+          <w:kern w:val="0"/>
+          <w:sz w:val="21"/>
+          <w:szCs w:val="21"/>
+        </w:rPr>
+        <w:drawing>
+          <wp:inline distT="0" distB="0" distL="0" distR="0" wp14:anchorId="1CF8F15F" wp14:editId="65FD1DE9">
+            <wp:extent cx="5943600" cy="3389630"/>
+            <wp:effectExtent l="0" t="0" r="0" b="1270"/>
+            <wp:docPr id="619839316" name="Picture 22"/>
+            <wp:cNvGraphicFramePr>
+              <a:graphicFrameLocks xmlns:a="http://schemas.openxmlformats.org/drawingml/2006/main" noChangeAspect="1"/>
+            </wp:cNvGraphicFramePr>
+            <a:graphic xmlns:a="http://schemas.openxmlformats.org/drawingml/2006/main">
+              <a:graphicData uri="http://schemas.openxmlformats.org/drawingml/2006/picture">
+                <pic:pic xmlns:pic="http://schemas.openxmlformats.org/drawingml/2006/picture">
+                  <pic:nvPicPr>
+                    <pic:cNvPr id="619839316" name="Picture 619839316"/>
+                    <pic:cNvPicPr/>
+                  </pic:nvPicPr>
+                  <pic:blipFill>
+                    <a:blip r:embed="rId27" cstate="print">
+                      <a:extLst>
+                        <a:ext uri="{28A0092B-C50C-407E-A947-70E740481C1C}">
+                          <a14:useLocalDpi xmlns:a14="http://schemas.microsoft.com/office/drawing/2010/main" val="0"/>
+                        </a:ext>
+                      </a:extLst>
+                    </a:blip>
+                    <a:stretch>
+                      <a:fillRect/>
+                    </a:stretch>
+                  </pic:blipFill>
+                  <pic:spPr>
+                    <a:xfrm>
+                      <a:off x="0" y="0"/>
+                      <a:ext cx="5943600" cy="3389630"/>
+                    </a:xfrm>
+                    <a:prstGeom prst="rect">
+                      <a:avLst/>
+                    </a:prstGeom>
+                  </pic:spPr>
+                </pic:pic>
+              </a:graphicData>
+            </a:graphic>
+          </wp:inline>
+        </w:drawing>
+      </w:r>
+    </w:p>
+    <w:p>
+      <w:pPr>
+        <w:shd w:val="clear" w:color="auto" w:fill="FCFCFC"/>
+        <w:spacing w:before="100" w:beforeAutospacing="1" w:after="100" w:afterAutospacing="1" w:line="240" w:lineRule="auto"/>
+        <w:rPr>
+          <w:rFonts w:ascii="Segoe UI" w:eastAsia="Times New Roman" w:hAnsi="Segoe UI" w:cs="Segoe UI"/>
+          <w:color w:val="333333"/>
+          <w:kern w:val="0"/>
+          <w:sz w:val="21"/>
+          <w:szCs w:val="21"/>
+          <w14:ligatures w14:val="none"/>
+        </w:rPr>
+      </w:pPr>
+      <w:r>
+        <w:rPr>
+          <w:rFonts w:ascii="Segoe UI" w:eastAsia="Times New Roman" w:hAnsi="Segoe UI" w:cs="Segoe UI"/>
+          <w:color w:val="333333"/>
+          <w:kern w:val="0"/>
+          <w:sz w:val="21"/>
+          <w:szCs w:val="21"/>
+          <w14:ligatures w14:val="none"/>
+        </w:rPr>
+        <w:t xml:space="preserve">Validation after creating a </w:t>
+      </w:r>
+      <w:proofErr w:type="gramStart"/>
+      <w:r>
+        <w:rPr>
+          <w:rFonts w:ascii="Segoe UI" w:eastAsia="Times New Roman" w:hAnsi="Segoe UI" w:cs="Segoe UI"/>
+          <w:color w:val="333333"/>
+          <w:kern w:val="0"/>
+          <w:sz w:val="21"/>
+          <w:szCs w:val="21"/>
+          <w14:ligatures w14:val="none"/>
+        </w:rPr>
+        <w:t>API</w:t>
+      </w:r>
+      <w:proofErr w:type="gramEnd"/>
+      <w:r>
+        <w:rPr>
+          <w:rFonts w:ascii="Segoe UI" w:eastAsia="Times New Roman" w:hAnsi="Segoe UI" w:cs="Segoe UI"/>
+          <w:color w:val="333333"/>
+          <w:kern w:val="0"/>
+          <w:sz w:val="21"/>
+          <w:szCs w:val="21"/>
+          <w14:ligatures w14:val="none"/>
+        </w:rPr>
+        <w:t xml:space="preserve"> </w:t>
+      </w:r>
+    </w:p>
+    <w:p>
+      <w:pPr>
+        <w:shd w:val="clear" w:color="auto" w:fill="FCFCFC"/>
+        <w:spacing w:before="100" w:beforeAutospacing="1" w:after="100" w:afterAutospacing="1" w:line="240" w:lineRule="auto"/>
+        <w:rPr>
+          <w:rFonts w:ascii="Segoe UI" w:eastAsia="Times New Roman" w:hAnsi="Segoe UI" w:cs="Segoe UI"/>
+          <w:color w:val="333333"/>
+          <w:kern w:val="0"/>
+          <w:sz w:val="21"/>
+          <w:szCs w:val="21"/>
+          <w14:ligatures w14:val="none"/>
+        </w:rPr>
+      </w:pPr>
+      <w:r>
+        <w:rPr>
+          <w:rFonts w:ascii="Segoe UI" w:eastAsia="Times New Roman" w:hAnsi="Segoe UI" w:cs="Segoe UI"/>
+          <w:b/>
+          <w:bCs/>
+          <w:color w:val="333333"/>
+          <w:kern w:val="0"/>
+          <w:sz w:val="21"/>
+          <w:szCs w:val="21"/>
+          <w14:ligatures w14:val="none"/>
+        </w:rPr>
+        <w:t>PUT:</w:t>
+      </w:r>
+      <w:r>
+        <w:rPr>
+          <w:rFonts w:ascii="Segoe UI" w:eastAsia="Times New Roman" w:hAnsi="Segoe UI" w:cs="Segoe UI"/>
+          <w:b/>
+          <w:bCs/>
+          <w:color w:val="333333"/>
+          <w:kern w:val="0"/>
+          <w:sz w:val="21"/>
+          <w:szCs w:val="21"/>
+          <w14:ligatures w14:val="none"/>
+        </w:rPr>
+        <w:t xml:space="preserve"> </w:t>
+      </w:r>
+      <w:r>
+        <w:rPr>
+          <w:rFonts w:ascii="Segoe UI" w:eastAsia="Times New Roman" w:hAnsi="Segoe UI" w:cs="Segoe UI"/>
+          <w:color w:val="333333"/>
+          <w:kern w:val="0"/>
+          <w:sz w:val="21"/>
+          <w:szCs w:val="21"/>
+          <w14:ligatures w14:val="none"/>
+        </w:rPr>
+        <w:t>curl -X "PUT" -H "Content-Type: application/</w:t>
+      </w:r>
+      <w:proofErr w:type="spellStart"/>
+      <w:r>
+        <w:rPr>
+          <w:rFonts w:ascii="Segoe UI" w:eastAsia="Times New Roman" w:hAnsi="Segoe UI" w:cs="Segoe UI"/>
+          <w:color w:val="333333"/>
+          <w:kern w:val="0"/>
+          <w:sz w:val="21"/>
+          <w:szCs w:val="21"/>
+          <w14:ligatures w14:val="none"/>
+        </w:rPr>
+        <w:t>json</w:t>
+      </w:r>
+      <w:proofErr w:type="spellEnd"/>
+      <w:r>
+        <w:rPr>
+          <w:rFonts w:ascii="Segoe UI" w:eastAsia="Times New Roman" w:hAnsi="Segoe UI" w:cs="Segoe UI"/>
+          <w:color w:val="333333"/>
+          <w:kern w:val="0"/>
+          <w:sz w:val="21"/>
+          <w:szCs w:val="21"/>
+          <w14:ligatures w14:val="none"/>
+        </w:rPr>
+        <w:t>" -d "{\"id\": \"123\", \"price\": 12345, \"</w:t>
+      </w:r>
+      <w:proofErr w:type="gramStart"/>
+      <w:r>
+        <w:rPr>
+          <w:rFonts w:ascii="Segoe UI" w:eastAsia="Times New Roman" w:hAnsi="Segoe UI" w:cs="Segoe UI"/>
+          <w:color w:val="333333"/>
+          <w:kern w:val="0"/>
+          <w:sz w:val="21"/>
+          <w:szCs w:val="21"/>
+          <w14:ligatures w14:val="none"/>
+        </w:rPr>
+        <w:t>name</w:t>
+      </w:r>
+      <w:proofErr w:type="gramEnd"/>
+      <w:r>
+        <w:rPr>
+          <w:rFonts w:ascii="Segoe UI" w:eastAsia="Times New Roman" w:hAnsi="Segoe UI" w:cs="Segoe UI"/>
+          <w:color w:val="333333"/>
+          <w:kern w:val="0"/>
+          <w:sz w:val="21"/>
+          <w:szCs w:val="21"/>
+          <w14:ligatures w14:val="none"/>
+        </w:rPr>
+        <w:t>\": \"</w:t>
+      </w:r>
+      <w:proofErr w:type="spellStart"/>
+      <w:r>
+        <w:rPr>
+          <w:rFonts w:ascii="Segoe UI" w:eastAsia="Times New Roman" w:hAnsi="Segoe UI" w:cs="Segoe UI"/>
+          <w:color w:val="333333"/>
+          <w:kern w:val="0"/>
+          <w:sz w:val="21"/>
+          <w:szCs w:val="21"/>
+          <w14:ligatures w14:val="none"/>
+        </w:rPr>
+        <w:t>myitem</w:t>
+      </w:r>
+      <w:proofErr w:type="spellEnd"/>
+      <w:r>
+        <w:rPr>
+          <w:rFonts w:ascii="Segoe UI" w:eastAsia="Times New Roman" w:hAnsi="Segoe UI" w:cs="Segoe UI"/>
+          <w:color w:val="333333"/>
+          <w:kern w:val="0"/>
+          <w:sz w:val="21"/>
+          <w:szCs w:val="21"/>
+          <w14:ligatures w14:val="none"/>
+        </w:rPr>
+        <w:t>\"}" https://czi85q5epg.execute-api.us-east-1.amazonaws.com/items</w:t>
+      </w:r>
+    </w:p>
+    <w:p>
+      <w:pPr>
+        <w:shd w:val="clear" w:color="auto" w:fill="FCFCFC"/>
+        <w:spacing w:before="100" w:beforeAutospacing="1" w:after="100" w:afterAutospacing="1" w:line="240" w:lineRule="auto"/>
+        <w:rPr>
+          <w:rFonts w:ascii="Segoe UI" w:eastAsia="Times New Roman" w:hAnsi="Segoe UI" w:cs="Segoe UI"/>
+          <w:color w:val="333333"/>
+          <w:kern w:val="0"/>
+          <w:sz w:val="21"/>
+          <w:szCs w:val="21"/>
+          <w14:ligatures w14:val="none"/>
+        </w:rPr>
+      </w:pPr>
+      <w:r>
+        <w:rPr>
+          <w:rFonts w:ascii="Segoe UI" w:eastAsia="Times New Roman" w:hAnsi="Segoe UI" w:cs="Segoe UI"/>
+          <w:b/>
+          <w:bCs/>
+          <w:color w:val="333333"/>
+          <w:kern w:val="0"/>
+          <w:sz w:val="21"/>
+          <w:szCs w:val="21"/>
+          <w14:ligatures w14:val="none"/>
+        </w:rPr>
+        <w:t>DELETE:</w:t>
+      </w:r>
+      <w:r>
+        <w:rPr>
+          <w:rFonts w:ascii="Segoe UI" w:eastAsia="Times New Roman" w:hAnsi="Segoe UI" w:cs="Segoe UI"/>
+          <w:color w:val="333333"/>
+          <w:kern w:val="0"/>
+          <w:sz w:val="21"/>
+          <w:szCs w:val="21"/>
+          <w14:ligatures w14:val="none"/>
+        </w:rPr>
+        <w:t xml:space="preserve"> </w:t>
+      </w:r>
+      <w:r>
+        <w:rPr>
+          <w:rFonts w:ascii="Segoe UI" w:eastAsia="Times New Roman" w:hAnsi="Segoe UI" w:cs="Segoe UI"/>
+          <w:color w:val="333333"/>
+          <w:kern w:val="0"/>
+          <w:sz w:val="21"/>
+          <w:szCs w:val="21"/>
+          <w14:ligatures w14:val="none"/>
+        </w:rPr>
+        <w:t>curl -X "DELETE" https://czi85q5epg.execute-api.us-east-1.amazonaws.com</w:t>
+      </w:r>
+    </w:p>
+    <w:p>
+      <w:pPr>
+        <w:shd w:val="clear" w:color="auto" w:fill="FCFCFC"/>
+        <w:spacing w:before="100" w:beforeAutospacing="1" w:after="100" w:afterAutospacing="1" w:line="240" w:lineRule="auto"/>
+        <w:rPr>
+          <w:rFonts w:ascii="Segoe UI" w:eastAsia="Times New Roman" w:hAnsi="Segoe UI" w:cs="Segoe UI"/>
+          <w:color w:val="333333"/>
+          <w:kern w:val="0"/>
+          <w:sz w:val="21"/>
+          <w:szCs w:val="21"/>
+          <w14:ligatures w14:val="none"/>
+        </w:rPr>
+      </w:pPr>
+      <w:r>
+        <w:rPr>
+          <w:rFonts w:ascii="Segoe UI" w:eastAsia="Times New Roman" w:hAnsi="Segoe UI" w:cs="Segoe UI"/>
+          <w:b/>
+          <w:bCs/>
+          <w:color w:val="333333"/>
+          <w:kern w:val="0"/>
+          <w:sz w:val="21"/>
+          <w:szCs w:val="21"/>
+          <w14:ligatures w14:val="none"/>
+        </w:rPr>
+        <w:lastRenderedPageBreak/>
+        <w:t>GET:</w:t>
+      </w:r>
+      <w:r>
+        <w:rPr>
+          <w:rFonts w:ascii="Segoe UI" w:eastAsia="Times New Roman" w:hAnsi="Segoe UI" w:cs="Segoe UI"/>
+          <w:b/>
+          <w:bCs/>
+          <w:color w:val="333333"/>
+          <w:kern w:val="0"/>
+          <w:sz w:val="21"/>
+          <w:szCs w:val="21"/>
+          <w14:ligatures w14:val="none"/>
+        </w:rPr>
+        <w:t xml:space="preserve"> </w:t>
+      </w:r>
+      <w:r>
+        <w:rPr>
+          <w:rFonts w:ascii="Segoe UI" w:eastAsia="Times New Roman" w:hAnsi="Segoe UI" w:cs="Segoe UI"/>
+          <w:color w:val="333333"/>
+          <w:kern w:val="0"/>
+          <w:sz w:val="21"/>
+          <w:szCs w:val="21"/>
+          <w14:ligatures w14:val="none"/>
+        </w:rPr>
+        <w:t>curl https://czi85q5epg.execute-api.us-east-1.amazonaws.com/items</w:t>
+      </w:r>
+    </w:p>
+    <w:p>
+      <w:pPr>
+        <w:shd w:val="clear" w:color="auto" w:fill="FCFCFC"/>
+        <w:spacing w:before="100" w:beforeAutospacing="1" w:after="100" w:afterAutospacing="1" w:line="240" w:lineRule="auto"/>
+        <w:rPr>
+          <w:rFonts w:ascii="Segoe UI" w:eastAsia="Times New Roman" w:hAnsi="Segoe UI" w:cs="Segoe UI"/>
+          <w:color w:val="333333"/>
+          <w:kern w:val="0"/>
+          <w:sz w:val="21"/>
+          <w:szCs w:val="21"/>
+          <w14:ligatures w14:val="none"/>
+        </w:rPr>
+      </w:pPr>
+      <w:r>
+        <w:rPr>
+          <w:rFonts w:ascii="Segoe UI" w:eastAsia="Times New Roman" w:hAnsi="Segoe UI" w:cs="Segoe UI"/>
+          <w:b/>
+          <w:bCs/>
+          <w:color w:val="333333"/>
+          <w:kern w:val="0"/>
+          <w:sz w:val="21"/>
+          <w:szCs w:val="21"/>
+          <w14:ligatures w14:val="none"/>
+        </w:rPr>
+        <w:t>GET/items/id</w:t>
+      </w:r>
+      <w:r>
+        <w:rPr>
+          <w:rFonts w:ascii="Segoe UI" w:eastAsia="Times New Roman" w:hAnsi="Segoe UI" w:cs="Segoe UI"/>
+          <w:color w:val="333333"/>
+          <w:kern w:val="0"/>
+          <w:sz w:val="21"/>
+          <w:szCs w:val="21"/>
+          <w14:ligatures w14:val="none"/>
+        </w:rPr>
+        <w:t>:</w:t>
+      </w:r>
+      <w:r>
+        <w:rPr>
+          <w:rFonts w:ascii="Segoe UI" w:eastAsia="Times New Roman" w:hAnsi="Segoe UI" w:cs="Segoe UI"/>
+          <w:color w:val="333333"/>
+          <w:kern w:val="0"/>
+          <w:sz w:val="21"/>
+          <w:szCs w:val="21"/>
+          <w14:ligatures w14:val="none"/>
+        </w:rPr>
+        <w:t xml:space="preserve"> </w:t>
+      </w:r>
+      <w:r>
+        <w:rPr>
+          <w:rFonts w:ascii="Segoe UI" w:eastAsia="Times New Roman" w:hAnsi="Segoe UI" w:cs="Segoe UI"/>
+          <w:color w:val="333333"/>
+          <w:kern w:val="0"/>
+          <w:sz w:val="21"/>
+          <w:szCs w:val="21"/>
+          <w14:ligatures w14:val="none"/>
+        </w:rPr>
+        <w:t xml:space="preserve">curl </w:t>
+      </w:r>
+      <w:proofErr w:type="gramStart"/>
+      <w:r>
+        <w:rPr>
+          <w:rFonts w:ascii="Segoe UI" w:eastAsia="Times New Roman" w:hAnsi="Segoe UI" w:cs="Segoe UI"/>
+          <w:color w:val="333333"/>
+          <w:kern w:val="0"/>
+          <w:sz w:val="21"/>
+          <w:szCs w:val="21"/>
+          <w14:ligatures w14:val="none"/>
+        </w:rPr>
+        <w:t>https://czi85q5epg.execute-api.us-east-1.amazonaws.com/items/123</w:t>
+      </w:r>
+      <w:proofErr w:type="gramEnd"/>
+    </w:p>
+    <w:p>
+      <w:pPr>
+        <w:shd w:val="clear" w:color="auto" w:fill="FCFCFC"/>
+        <w:spacing w:before="100" w:beforeAutospacing="1" w:after="100" w:afterAutospacing="1" w:line="240" w:lineRule="auto"/>
+        <w:rPr>
+          <w:rFonts w:ascii="Segoe UI" w:eastAsia="Times New Roman" w:hAnsi="Segoe UI" w:cs="Segoe UI"/>
+          <w:color w:val="333333"/>
+          <w:kern w:val="0"/>
+          <w:sz w:val="21"/>
+          <w:szCs w:val="21"/>
+          <w14:ligatures w14:val="none"/>
+        </w:rPr>
+      </w:pPr>
+      <w:r>
+        <w:rPr>
+          <w:rFonts w:ascii="Segoe UI" w:eastAsia="Times New Roman" w:hAnsi="Segoe UI" w:cs="Segoe UI"/>
+          <w:noProof/>
+          <w:color w:val="333333"/>
+          <w:kern w:val="0"/>
+          <w:sz w:val="21"/>
+          <w:szCs w:val="21"/>
+        </w:rPr>
+        <w:drawing>
+          <wp:inline distT="0" distB="0" distL="0" distR="0" wp14:anchorId="5E8FA5CC" wp14:editId="5B7110CA">
+            <wp:extent cx="5943600" cy="1644650"/>
+            <wp:effectExtent l="0" t="0" r="0" b="0"/>
+            <wp:docPr id="1037086714" name="Picture 23" descr="A screen shot of a computer code&#10;&#10;Description automatically generated with low confidence"/>
+            <wp:cNvGraphicFramePr>
+              <a:graphicFrameLocks xmlns:a="http://schemas.openxmlformats.org/drawingml/2006/main" noChangeAspect="1"/>
+            </wp:cNvGraphicFramePr>
+            <a:graphic xmlns:a="http://schemas.openxmlformats.org/drawingml/2006/main">
+              <a:graphicData uri="http://schemas.openxmlformats.org/drawingml/2006/picture">
+                <pic:pic xmlns:pic="http://schemas.openxmlformats.org/drawingml/2006/picture">
+                  <pic:nvPicPr>
+                    <pic:cNvPr id="1037086714" name="Picture 23" descr="A screen shot of a computer code&#10;&#10;Description automatically generated with low confidence"/>
+                    <pic:cNvPicPr/>
+                  </pic:nvPicPr>
+                  <pic:blipFill>
+                    <a:blip r:embed="rId28">
+                      <a:extLst>
+                        <a:ext uri="{28A0092B-C50C-407E-A947-70E740481C1C}">
+                          <a14:useLocalDpi xmlns:a14="http://schemas.microsoft.com/office/drawing/2010/main" val="0"/>
+                        </a:ext>
+                      </a:extLst>
+                    </a:blip>
+                    <a:stretch>
+                      <a:fillRect/>
+                    </a:stretch>
+                  </pic:blipFill>
+                  <pic:spPr>
+                    <a:xfrm>
+                      <a:off x="0" y="0"/>
+                      <a:ext cx="5943600" cy="1644650"/>
+                    </a:xfrm>
+                    <a:prstGeom prst="rect">
+                      <a:avLst/>
+                    </a:prstGeom>
+                  </pic:spPr>
+                </pic:pic>
+              </a:graphicData>
+            </a:graphic>
+          </wp:inline>
+        </w:drawing>
+      </w:r>
+    </w:p>
+    <w:p>
+      <w:pPr>
+        <w:shd w:val="clear" w:color="auto" w:fill="FCFCFC"/>
+        <w:spacing w:before="100" w:beforeAutospacing="1" w:after="100" w:afterAutospacing="1" w:line="240" w:lineRule="auto"/>
+        <w:rPr>
+          <w:rFonts w:ascii="Segoe UI" w:eastAsia="Times New Roman" w:hAnsi="Segoe UI" w:cs="Segoe UI"/>
+          <w:b/>
+          <w:bCs/>
+          <w:color w:val="333333"/>
+          <w:kern w:val="0"/>
+          <w:sz w:val="21"/>
+          <w:szCs w:val="21"/>
+          <w14:ligatures w14:val="none"/>
+        </w:rPr>
+      </w:pPr>
+      <w:r>
+        <w:rPr>
+          <w:rFonts w:ascii="Segoe UI" w:eastAsia="Times New Roman" w:hAnsi="Segoe UI" w:cs="Segoe UI"/>
+          <w:b/>
+          <w:bCs/>
+          <w:color w:val="333333"/>
+          <w:kern w:val="0"/>
+          <w:sz w:val="21"/>
+          <w:szCs w:val="21"/>
+          <w14:ligatures w14:val="none"/>
+        </w:rPr>
+        <w:t>Validating in Dynamo</w:t>
+      </w:r>
+      <w:r>
+        <w:rPr>
+          <w:rFonts w:ascii="Segoe UI" w:eastAsia="Times New Roman" w:hAnsi="Segoe UI" w:cs="Segoe UI"/>
+          <w:b/>
+          <w:bCs/>
+          <w:color w:val="333333"/>
+          <w:kern w:val="0"/>
+          <w:sz w:val="21"/>
+          <w:szCs w:val="21"/>
+          <w14:ligatures w14:val="none"/>
+        </w:rPr>
+        <w:t xml:space="preserve"> </w:t>
+      </w:r>
+      <w:proofErr w:type="spellStart"/>
+      <w:r>
+        <w:rPr>
+          <w:rFonts w:ascii="Segoe UI" w:eastAsia="Times New Roman" w:hAnsi="Segoe UI" w:cs="Segoe UI"/>
+          <w:b/>
+          <w:bCs/>
+          <w:color w:val="333333"/>
+          <w:kern w:val="0"/>
+          <w:sz w:val="21"/>
+          <w:szCs w:val="21"/>
+          <w14:ligatures w14:val="none"/>
+        </w:rPr>
+        <w:t>db</w:t>
+      </w:r>
+      <w:proofErr w:type="spellEnd"/>
+      <w:r>
+        <w:rPr>
+          <w:rFonts w:ascii="Segoe UI" w:eastAsia="Times New Roman" w:hAnsi="Segoe UI" w:cs="Segoe UI"/>
+          <w:b/>
+          <w:bCs/>
+          <w:color w:val="333333"/>
+          <w:kern w:val="0"/>
+          <w:sz w:val="21"/>
+          <w:szCs w:val="21"/>
+          <w14:ligatures w14:val="none"/>
+        </w:rPr>
+        <w:t xml:space="preserve"> table:</w:t>
+      </w:r>
+    </w:p>
+    <w:p>
+      <w:pPr>
+        <w:shd w:val="clear" w:color="auto" w:fill="FCFCFC"/>
+        <w:spacing w:before="100" w:beforeAutospacing="1" w:after="100" w:afterAutospacing="1" w:line="240" w:lineRule="auto"/>
+        <w:rPr>
+          <w:rFonts w:ascii="Segoe UI" w:eastAsia="Times New Roman" w:hAnsi="Segoe UI" w:cs="Segoe UI"/>
+          <w:b/>
+          <w:bCs/>
+          <w:color w:val="333333"/>
+          <w:kern w:val="0"/>
+          <w:sz w:val="21"/>
+          <w:szCs w:val="21"/>
+          <w14:ligatures w14:val="none"/>
+        </w:rPr>
+      </w:pPr>
+      <w:r>
+        <w:rPr>
+          <w:rFonts w:ascii="Segoe UI" w:eastAsia="Times New Roman" w:hAnsi="Segoe UI" w:cs="Segoe UI"/>
+          <w:b/>
+          <w:bCs/>
+          <w:noProof/>
+          <w:color w:val="333333"/>
+          <w:kern w:val="0"/>
+          <w:sz w:val="21"/>
+          <w:szCs w:val="21"/>
+        </w:rPr>
+        <w:drawing>
+          <wp:inline distT="0" distB="0" distL="0" distR="0" wp14:anchorId="4F7ED099" wp14:editId="01D3AEB9">
+            <wp:extent cx="5943600" cy="3404870"/>
+            <wp:effectExtent l="0" t="0" r="0" b="5080"/>
+            <wp:docPr id="362631059" name="Picture 24"/>
+            <wp:cNvGraphicFramePr>
+              <a:graphicFrameLocks xmlns:a="http://schemas.openxmlformats.org/drawingml/2006/main" noChangeAspect="1"/>
+            </wp:cNvGraphicFramePr>
+            <a:graphic xmlns:a="http://schemas.openxmlformats.org/drawingml/2006/main">
+              <a:graphicData uri="http://schemas.openxmlformats.org/drawingml/2006/picture">
+                <pic:pic xmlns:pic="http://schemas.openxmlformats.org/drawingml/2006/picture">
+                  <pic:nvPicPr>
+                    <pic:cNvPr id="362631059" name="Picture 362631059"/>
+                    <pic:cNvPicPr/>
+                  </pic:nvPicPr>
+                  <pic:blipFill>
+                    <a:blip r:embed="rId29" cstate="print">
+                      <a:extLst>
+                        <a:ext uri="{28A0092B-C50C-407E-A947-70E740481C1C}">
+                          <a14:useLocalDpi xmlns:a14="http://schemas.microsoft.com/office/drawing/2010/main" val="0"/>
+                        </a:ext>
+                      </a:extLst>
+                    </a:blip>
+                    <a:stretch>
+                      <a:fillRect/>
+                    </a:stretch>
+                  </pic:blipFill>
+                  <pic:spPr>
+                    <a:xfrm>
+                      <a:off x="0" y="0"/>
+                      <a:ext cx="5943600" cy="3404870"/>
+                    </a:xfrm>
+                    <a:prstGeom prst="rect">
+                      <a:avLst/>
+                    </a:prstGeom>
+                  </pic:spPr>
+                </pic:pic>
+              </a:graphicData>
+            </a:graphic>
+          </wp:inline>
+        </w:drawing>
+      </w:r>
+    </w:p>
+    <w:p>
+      <w:pPr>
+        <w:shd w:val="clear" w:color="auto" w:fill="FCFCFC"/>
+        <w:spacing w:before="100" w:beforeAutospacing="1" w:after="100" w:afterAutospacing="1" w:line="240" w:lineRule="auto"/>
+        <w:rPr>
+          <w:rFonts w:ascii="Segoe UI" w:eastAsia="Times New Roman" w:hAnsi="Segoe UI" w:cs="Segoe UI"/>
+          <w:color w:val="333333"/>
+          <w:kern w:val="0"/>
+          <w:sz w:val="21"/>
+          <w:szCs w:val="21"/>
+          <w14:ligatures w14:val="none"/>
+        </w:rPr>
+      </w:pPr>
+    </w:p>
+    <w:p>
+      <w:pPr>
+        <w:shd w:val="clear" w:color="auto" w:fill="FCFCFC"/>
+        <w:spacing w:before="100" w:beforeAutospacing="1" w:after="100" w:afterAutospacing="1" w:line="240" w:lineRule="auto"/>
+        <w:rPr>
+          <w:rFonts w:ascii="Segoe UI" w:eastAsia="Times New Roman" w:hAnsi="Segoe UI" w:cs="Segoe UI"/>
+          <w:color w:val="333333"/>
+          <w:kern w:val="0"/>
+          <w:sz w:val="21"/>
+          <w:szCs w:val="21"/>
+          <w14:ligatures w14:val="none"/>
+        </w:rPr>
+      </w:pPr>
+    </w:p>
+    <w:p/>
     <w:p/>
     <w:p/>
     <w:sectPr>
@@ -798,6 +2039,127 @@
     </w:sectPr>
   </w:body>
 </w:document>
+</file>
+
+<file path=word/numbering.xml><?xml version="1.0" encoding="utf-8"?>
+<w:numbering xmlns:wpc="http://schemas.microsoft.com/office/word/2010/wordprocessingCanvas" xmlns:cx="http://schemas.microsoft.com/office/drawing/2014/chartex" xmlns:cx1="http://schemas.microsoft.com/office/drawing/2015/9/8/chartex" xmlns:cx2="http://schemas.microsoft.com/office/drawing/2015/10/21/chartex" xmlns:cx3="http://schemas.microsoft.com/office/drawing/2016/5/9/chartex" xmlns:cx4="http://schemas.microsoft.com/office/drawing/2016/5/10/chartex" xmlns:cx5="http://schemas.microsoft.com/office/drawing/2016/5/11/chartex" xmlns:cx6="http://schemas.microsoft.com/office/drawing/2016/5/12/chartex" xmlns:cx7="http://schemas.microsoft.com/office/drawing/2016/5/13/chartex" xmlns:cx8="http://schemas.microsoft.com/office/drawing/2016/5/14/chartex" xmlns:mc="http://schemas.openxmlformats.org/markup-compatibility/2006" xmlns:aink="http://schemas.microsoft.com/office/drawing/2016/ink" xmlns:am3d="http://schemas.microsoft.com/office/drawing/2017/model3d" xmlns:o="urn:schemas-microsoft-com:office:office" xmlns:oel="http://schemas.microsoft.com/office/2019/extlst" xmlns:r="http://schemas.openxmlformats.org/officeDocument/2006/relationships" xmlns:m="http://schemas.openxmlformats.org/officeDocument/2006/math" xmlns:v="urn:schemas-microsoft-com:vml" xmlns:wp14="http://schemas.microsoft.com/office/word/2010/wordprocessingDrawing" xmlns:wp="http://schemas.openxmlformats.org/drawingml/2006/wordprocessingDrawing" xmlns:w10="urn:schemas-microsoft-com:office:word" xmlns:w="http://schemas.openxmlformats.org/wordprocessingml/2006/main" xmlns:w14="http://schemas.microsoft.com/office/word/2010/wordml" xmlns:w15="http://schemas.microsoft.com/office/word/2012/wordml" xmlns:w16cex="http://schemas.microsoft.com/office/word/2018/wordml/cex" xmlns:w16cid="http://schemas.microsoft.com/office/word/2016/wordml/cid" xmlns:w16="http://schemas.microsoft.com/office/word/2018/wordml" xmlns:w16du="http://schemas.microsoft.com/office/word/2023/wordml/word16du" xmlns:w16sdtdh="http://schemas.microsoft.com/office/word/2020/wordml/sdtdatahash" xmlns:w16se="http://schemas.microsoft.com/office/word/2015/wordml/symex" xmlns:wpg="http://schemas.microsoft.com/office/word/2010/wordprocessingGroup" xmlns:wpi="http://schemas.microsoft.com/office/word/2010/wordprocessingInk" xmlns:wne="http://schemas.microsoft.com/office/word/2006/wordml" xmlns:wps="http://schemas.microsoft.com/office/word/2010/wordprocessingShape" mc:Ignorable="w14 w15 w16se w16cid w16 w16cex w16sdtdh wp14">
+  <w:abstractNum w:abstractNumId="0" w15:restartNumberingAfterBreak="0">
+    <w:nsid w:val="35902363"/>
+    <w:multiLevelType w:val="multilevel"/>
+    <w:tmpl w:val="9C0AAE36"/>
+    <w:lvl w:ilvl="0">
+      <w:start w:val="1"/>
+      <w:numFmt w:val="decimal"/>
+      <w:lvlText w:val="%1."/>
+      <w:lvlJc w:val="left"/>
+      <w:pPr>
+        <w:tabs>
+          <w:tab w:val="num" w:pos="720"/>
+        </w:tabs>
+        <w:ind w:left="720" w:hanging="360"/>
+      </w:pPr>
+    </w:lvl>
+    <w:lvl w:ilvl="1" w:tentative="1">
+      <w:start w:val="1"/>
+      <w:numFmt w:val="decimal"/>
+      <w:lvlText w:val="%2."/>
+      <w:lvlJc w:val="left"/>
+      <w:pPr>
+        <w:tabs>
+          <w:tab w:val="num" w:pos="1440"/>
+        </w:tabs>
+        <w:ind w:left="1440" w:hanging="360"/>
+      </w:pPr>
+    </w:lvl>
+    <w:lvl w:ilvl="2" w:tentative="1">
+      <w:start w:val="1"/>
+      <w:numFmt w:val="decimal"/>
+      <w:lvlText w:val="%3."/>
+      <w:lvlJc w:val="left"/>
+      <w:pPr>
+        <w:tabs>
+          <w:tab w:val="num" w:pos="2160"/>
+        </w:tabs>
+        <w:ind w:left="2160" w:hanging="360"/>
+      </w:pPr>
+    </w:lvl>
+    <w:lvl w:ilvl="3" w:tentative="1">
+      <w:start w:val="1"/>
+      <w:numFmt w:val="decimal"/>
+      <w:lvlText w:val="%4."/>
+      <w:lvlJc w:val="left"/>
+      <w:pPr>
+        <w:tabs>
+          <w:tab w:val="num" w:pos="2880"/>
+        </w:tabs>
+        <w:ind w:left="2880" w:hanging="360"/>
+      </w:pPr>
+    </w:lvl>
+    <w:lvl w:ilvl="4" w:tentative="1">
+      <w:start w:val="1"/>
+      <w:numFmt w:val="decimal"/>
+      <w:lvlText w:val="%5."/>
+      <w:lvlJc w:val="left"/>
+      <w:pPr>
+        <w:tabs>
+          <w:tab w:val="num" w:pos="3600"/>
+        </w:tabs>
+        <w:ind w:left="3600" w:hanging="360"/>
+      </w:pPr>
+    </w:lvl>
+    <w:lvl w:ilvl="5" w:tentative="1">
+      <w:start w:val="1"/>
+      <w:numFmt w:val="decimal"/>
+      <w:lvlText w:val="%6."/>
+      <w:lvlJc w:val="left"/>
+      <w:pPr>
+        <w:tabs>
+          <w:tab w:val="num" w:pos="4320"/>
+        </w:tabs>
+        <w:ind w:left="4320" w:hanging="360"/>
+      </w:pPr>
+    </w:lvl>
+    <w:lvl w:ilvl="6" w:tentative="1">
+      <w:start w:val="1"/>
+      <w:numFmt w:val="decimal"/>
+      <w:lvlText w:val="%7."/>
+      <w:lvlJc w:val="left"/>
+      <w:pPr>
+        <w:tabs>
+          <w:tab w:val="num" w:pos="5040"/>
+        </w:tabs>
+        <w:ind w:left="5040" w:hanging="360"/>
+      </w:pPr>
+    </w:lvl>
+    <w:lvl w:ilvl="7" w:tentative="1">
+      <w:start w:val="1"/>
+      <w:numFmt w:val="decimal"/>
+      <w:lvlText w:val="%8."/>
+      <w:lvlJc w:val="left"/>
+      <w:pPr>
+        <w:tabs>
+          <w:tab w:val="num" w:pos="5760"/>
+        </w:tabs>
+        <w:ind w:left="5760" w:hanging="360"/>
+      </w:pPr>
+    </w:lvl>
+    <w:lvl w:ilvl="8" w:tentative="1">
+      <w:start w:val="1"/>
+      <w:numFmt w:val="decimal"/>
+      <w:lvlText w:val="%9."/>
+      <w:lvlJc w:val="left"/>
+      <w:pPr>
+        <w:tabs>
+          <w:tab w:val="num" w:pos="6480"/>
+        </w:tabs>
+        <w:ind w:left="6480" w:hanging="360"/>
+      </w:pPr>
+    </w:lvl>
+  </w:abstractNum>
+  <w:num w:numId="1" w16cid:durableId="1652560196">
+    <w:abstractNumId w:val="0"/>
+  </w:num>
+</w:numbering>
 </file>
 
 <file path=word/styles.xml><?xml version="1.0" encoding="utf-8"?>

</xml_diff>